<commit_message>
putting docs outside of excel-challenge folder into it
</commit_message>
<xml_diff>
--- a/excel-challenge/excel-challenge_wichmann.docx
+++ b/excel-challenge/excel-challenge_wichmann.docx
@@ -641,7 +641,7 @@
           <w:sz w:val="20"/>
           <w:szCs w:val="20"/>
         </w:rPr>
-        <w:t xml:space="preserve">A </w:t>
+        <w:t>A pivot chart line graph that visuali</w:t>
       </w:r>
       <w:r>
         <w:rPr>
@@ -649,7 +649,7 @@
           <w:sz w:val="20"/>
           <w:szCs w:val="20"/>
         </w:rPr>
-        <w:t>pivot chart line graph that visuali</w:t>
+        <w:t>s</w:t>
       </w:r>
       <w:r>
         <w:rPr>
@@ -657,23 +657,7 @@
           <w:sz w:val="20"/>
           <w:szCs w:val="20"/>
         </w:rPr>
-        <w:t>s</w:t>
-      </w:r>
-      <w:r>
-        <w:rPr>
-          <w:rFonts w:cstheme="minorHAnsi"/>
-          <w:sz w:val="20"/>
-          <w:szCs w:val="20"/>
-        </w:rPr>
-        <w:t>es</w:t>
-      </w:r>
-      <w:r>
-        <w:rPr>
-          <w:rFonts w:cstheme="minorHAnsi"/>
-          <w:sz w:val="20"/>
-          <w:szCs w:val="20"/>
-        </w:rPr>
-        <w:t xml:space="preserve"> </w:t>
+        <w:t xml:space="preserve">es </w:t>
       </w:r>
       <w:r>
         <w:rPr>
@@ -703,15 +687,39 @@
           <w:sz w:val="20"/>
           <w:szCs w:val="20"/>
         </w:rPr>
-        <w:t xml:space="preserve"> and</w:t>
-      </w:r>
+        <w:t xml:space="preserve"> and </w:t>
+      </w:r>
+      <w:r>
+        <w:rPr>
+          <w:rFonts w:asciiTheme="majorHAnsi" w:hAnsiTheme="majorHAnsi" w:cstheme="majorHAnsi"/>
+          <w:sz w:val="20"/>
+          <w:szCs w:val="20"/>
+        </w:rPr>
+        <w:t>percent funded</w:t>
+      </w:r>
+    </w:p>
+    <w:p>
+      <w:pPr>
+        <w:pStyle w:val="ListParagraph"/>
+        <w:numPr>
+          <w:ilvl w:val="1"/>
+          <w:numId w:val="5"/>
+        </w:numPr>
+        <w:spacing w:before="100" w:beforeAutospacing="1" w:after="100" w:afterAutospacing="1" w:line="240" w:lineRule="auto"/>
+        <w:rPr>
+          <w:rFonts w:eastAsia="Times New Roman" w:cstheme="minorHAnsi"/>
+          <w:sz w:val="20"/>
+          <w:szCs w:val="20"/>
+          <w:lang w:eastAsia="en-AU"/>
+        </w:rPr>
+      </w:pPr>
       <w:r>
         <w:rPr>
           <w:rFonts w:cstheme="minorHAnsi"/>
           <w:sz w:val="20"/>
           <w:szCs w:val="20"/>
         </w:rPr>
-        <w:t xml:space="preserve"> </w:t>
+        <w:t xml:space="preserve">This would allow a more fine-tuned analysis of projects categorised by </w:t>
       </w:r>
       <w:r>
         <w:rPr>
@@ -719,7 +727,7 @@
           <w:sz w:val="20"/>
           <w:szCs w:val="20"/>
         </w:rPr>
-        <w:t>percent funded</w:t>
+        <w:t>state</w:t>
       </w:r>
     </w:p>
     <w:p>
@@ -814,6 +822,78 @@
           <w:szCs w:val="20"/>
         </w:rPr>
         <w:t xml:space="preserve"> duration (date created conversion – date ended conversion)</w:t>
+      </w:r>
+    </w:p>
+    <w:p>
+      <w:pPr>
+        <w:pStyle w:val="ListParagraph"/>
+        <w:numPr>
+          <w:ilvl w:val="1"/>
+          <w:numId w:val="5"/>
+        </w:numPr>
+        <w:spacing w:before="100" w:beforeAutospacing="1" w:after="100" w:afterAutospacing="1" w:line="240" w:lineRule="auto"/>
+        <w:rPr>
+          <w:rFonts w:asciiTheme="majorHAnsi" w:eastAsia="Times New Roman" w:hAnsiTheme="majorHAnsi" w:cstheme="majorHAnsi"/>
+          <w:sz w:val="20"/>
+          <w:szCs w:val="20"/>
+          <w:lang w:eastAsia="en-AU"/>
+        </w:rPr>
+      </w:pPr>
+      <w:r>
+        <w:rPr>
+          <w:rFonts w:cstheme="minorHAnsi"/>
+          <w:sz w:val="20"/>
+          <w:szCs w:val="20"/>
+        </w:rPr>
+        <w:t>This would allow us to tweeze</w:t>
+      </w:r>
+      <w:r>
+        <w:rPr>
+          <w:rFonts w:cstheme="minorHAnsi"/>
+          <w:sz w:val="20"/>
+          <w:szCs w:val="20"/>
+        </w:rPr>
+        <w:t xml:space="preserve">-out detail regarding the relationship between </w:t>
+      </w:r>
+      <w:r>
+        <w:rPr>
+          <w:rFonts w:asciiTheme="majorHAnsi" w:hAnsiTheme="majorHAnsi" w:cstheme="majorHAnsi"/>
+          <w:sz w:val="20"/>
+          <w:szCs w:val="20"/>
+        </w:rPr>
+        <w:t>project duration</w:t>
+      </w:r>
+      <w:r>
+        <w:rPr>
+          <w:rFonts w:cstheme="minorHAnsi"/>
+          <w:sz w:val="20"/>
+          <w:szCs w:val="20"/>
+        </w:rPr>
+        <w:t xml:space="preserve"> and </w:t>
+      </w:r>
+      <w:r>
+        <w:rPr>
+          <w:rFonts w:asciiTheme="majorHAnsi" w:hAnsiTheme="majorHAnsi" w:cstheme="majorHAnsi"/>
+          <w:sz w:val="20"/>
+          <w:szCs w:val="20"/>
+        </w:rPr>
+        <w:t>state</w:t>
+      </w:r>
+      <w:r>
+        <w:rPr>
+          <w:rFonts w:asciiTheme="majorHAnsi" w:hAnsiTheme="majorHAnsi" w:cstheme="majorHAnsi"/>
+          <w:sz w:val="20"/>
+          <w:szCs w:val="20"/>
+        </w:rPr>
+        <w:t xml:space="preserve">. </w:t>
+      </w:r>
+      <w:r>
+        <w:rPr>
+          <w:rFonts w:cstheme="minorHAnsi"/>
+          <w:sz w:val="20"/>
+          <w:szCs w:val="20"/>
+        </w:rPr>
+        <w:t>Did ‘failed’ projects fail quickly!</w:t>
       </w:r>
     </w:p>
     <w:p>
@@ -966,7 +1046,7 @@
         <w:rFonts w:ascii="Symbol" w:hAnsi="Symbol" w:hint="default"/>
       </w:rPr>
     </w:lvl>
-    <w:lvl w:ilvl="1" w:tplc="0C090003" w:tentative="1">
+    <w:lvl w:ilvl="1" w:tplc="0C090003">
       <w:start w:val="1"/>
       <w:numFmt w:val="bullet"/>
       <w:lvlText w:val="o"/>

</xml_diff>